<commit_message>
Added tags that correspond to each file, so any output sentence will be identifiable by which source it came from
</commit_message>
<xml_diff>
--- a/random sentences.docx
+++ b/random sentences.docx
@@ -12,15 +12,7 @@
       </w:r>
       <w:proofErr w:type="spellEnd"/>
       <w:r>
-        <w:t xml:space="preserve"> </w:t>
-      </w:r>
-      <w:proofErr w:type="gramStart"/>
-      <w:r>
-        <w:t>hadn’t</w:t>
-      </w:r>
-      <w:proofErr w:type="gramEnd"/>
-      <w:r>
-        <w:t xml:space="preserve"> snuck out after dark back down into Nordhausen to Geli’s place, they’d have him locked up by now for sure, maybe beaten up, maybe dead.</w:t>
+        <w:t xml:space="preserve"> hadn’t snuck out after dark back down into Nordhausen to Geli’s place, they’d have him locked up by now for sure, maybe beaten up, maybe dead.</w:t>
       </w:r>
     </w:p>
     <w:p/>
@@ -136,15 +128,7 @@
     <w:p/>
     <w:p>
       <w:r>
-        <w:t>What Jessica said—hair much shorter, wearing a darker mouth of different outline, harder lipstick, her typewriter banking in a phalanx of letters between them—was: “</w:t>
-      </w:r>
-      <w:proofErr w:type="gramStart"/>
-      <w:r>
-        <w:t>We’re</w:t>
-      </w:r>
-      <w:proofErr w:type="gramEnd"/>
-      <w:r>
-        <w:t xml:space="preserve"> going to be married.    </w:t>
+        <w:t xml:space="preserve">What Jessica said—hair much shorter, wearing a darker mouth of different outline, harder lipstick, her typewriter banking in a phalanx of letters between them—was: “We’re going to be married.    </w:t>
       </w:r>
     </w:p>
     <w:p/>
@@ -156,15 +140,7 @@
     <w:p/>
     <w:p>
       <w:r>
-        <w:t xml:space="preserve">Never on the spot when wanted but in quiet parts of the city, </w:t>
-      </w:r>
-      <w:proofErr w:type="gramStart"/>
-      <w:r>
-        <w:t>Pembroke road</w:t>
-      </w:r>
-      <w:proofErr w:type="gramEnd"/>
-      <w:r>
-        <w:t xml:space="preserve"> for example, the guardians of the law were well in evidence, the obvious reason being they were paid to protect the upper classes.</w:t>
+        <w:t>Never on the spot when wanted but in quiet parts of the city, Pembroke road for example, the guardians of the law were well in evidence, the obvious reason being they were paid to protect the upper classes.</w:t>
       </w:r>
     </w:p>
     <w:p/>
@@ -284,21 +260,7 @@
     <w:p/>
     <w:p>
       <w:r>
-        <w:t xml:space="preserve">Come, my friends, </w:t>
-      </w:r>
-      <w:proofErr w:type="gramStart"/>
-      <w:r>
-        <w:t>let's</w:t>
-      </w:r>
-      <w:proofErr w:type="gramEnd"/>
-      <w:r>
-        <w:t xml:space="preserve"> gather</w:t>
-      </w:r>
-      <w:r>
-        <w:t xml:space="preserve"> </w:t>
-      </w:r>
-      <w:r>
-        <w:t>our supplies.</w:t>
+        <w:t>Come, my friends, let's gather our supplies.</w:t>
       </w:r>
     </w:p>
     <w:p/>
@@ -322,13 +284,166 @@
     <w:p/>
     <w:p>
       <w:r>
-        <w:t xml:space="preserve">rose thorns that prick us by </w:t>
-      </w:r>
-      <w:proofErr w:type="gramStart"/>
-      <w:r>
-        <w:t>surprise .</w:t>
-      </w:r>
-      <w:proofErr w:type="gramEnd"/>
+        <w:t>rose thorns that prick us by surprise .</w:t>
+      </w:r>
+    </w:p>
+    <w:p/>
+    <w:p>
+      <w:r>
+        <w:t>It is not aimed at anybody.</w:t>
+      </w:r>
+    </w:p>
+    <w:p/>
+    <w:p>
+      <w:r>
+        <w:t>Sancho’s statement is taken from a story about a beardless man, frequently teased because he lacked facial hair, who said, “We have a mustache on our soul; the other kind doesn’t matter to us.”</w:t>
+      </w:r>
+    </w:p>
+    <w:p/>
+    <w:p>
+      <w:r>
+        <w:t>The name given to those who carried torches or candles in religious processions.</w:t>
+      </w:r>
+    </w:p>
+    <w:p/>
+    <w:p>
+      <w:r>
+        <w:t>Really—somewhere in the East?</w:t>
+      </w:r>
+    </w:p>
+    <w:p>
+      <w:r>
+        <w:t xml:space="preserve">Max </w:t>
+      </w:r>
+      <w:proofErr w:type="spellStart"/>
+      <w:r>
+        <w:t>Schlepzig</w:t>
+      </w:r>
+      <w:proofErr w:type="spellEnd"/>
+      <w:r>
+        <w:t>?”</w:t>
+      </w:r>
+    </w:p>
+    <w:p/>
+    <w:p>
+      <w:r>
+        <w:t xml:space="preserve">                                “It wasn’t his real name.</w:t>
+      </w:r>
+    </w:p>
+    <w:p>
+      <w:r>
+        <w:t>Dribbling a quiet message from his bladder came to go to do not to do there to do.</w:t>
+      </w:r>
+    </w:p>
+    <w:p>
+      <w:r>
+        <w:t xml:space="preserve">Gaelic league spy, sent by that </w:t>
+      </w:r>
+      <w:proofErr w:type="spellStart"/>
+      <w:r>
+        <w:t>fireeater</w:t>
+      </w:r>
+      <w:proofErr w:type="spellEnd"/>
+      <w:r>
+        <w:t>.</w:t>
+      </w:r>
+    </w:p>
+    <w:p>
+      <w:r>
+        <w:lastRenderedPageBreak/>
+        <w:t xml:space="preserve">He rooted in the sand, dabbling, delving and stopped to listen to the air, scraped up the sand again with a fury of his claws, soon ceasing, a pard, a panther, got in </w:t>
+      </w:r>
+      <w:proofErr w:type="spellStart"/>
+      <w:r>
+        <w:t>spousebreach</w:t>
+      </w:r>
+      <w:proofErr w:type="spellEnd"/>
+      <w:r>
+        <w:t xml:space="preserve">, </w:t>
+      </w:r>
+      <w:proofErr w:type="spellStart"/>
+      <w:r>
+        <w:t>vulturing</w:t>
+      </w:r>
+      <w:proofErr w:type="spellEnd"/>
+      <w:r>
+        <w:t xml:space="preserve"> the dead.</w:t>
+      </w:r>
+    </w:p>
+    <w:p/>
+    <w:p>
+      <w:proofErr w:type="spellStart"/>
+      <w:r>
+        <w:t>Gobstuff</w:t>
+      </w:r>
+      <w:proofErr w:type="spellEnd"/>
+      <w:r>
+        <w:t>.</w:t>
+      </w:r>
+    </w:p>
+    <w:p/>
+    <w:p>
+      <w:r>
+        <w:t>It was a little early for Isaac Newton, but feelings about action and reaction were in the air.</w:t>
+      </w:r>
+    </w:p>
+    <w:p/>
+    <w:p/>
+    <w:p>
+      <w:r>
+        <w:t>All for number one. -U</w:t>
+      </w:r>
+    </w:p>
+    <w:p>
+      <w:r>
+        <w:t>They pined in depth of ocean shadow, gold by the beerpull, bronze by maraschino, thoughtful all two. -U</w:t>
+      </w:r>
+    </w:p>
+    <w:p>
+      <w:r>
+        <w:t>They stand there with their arms around each other’s shoulders, two smiling fat men. -G</w:t>
+      </w:r>
+    </w:p>
+    <w:p>
+      <w:r>
+        <w:t>Orient and immortal wheat standing from everlasting to everlasting. -U</w:t>
+      </w:r>
+    </w:p>
+    <w:p>
+      <w:r>
+        <w:t>Have you eaten? -G</w:t>
+      </w:r>
+    </w:p>
+    <w:p>
+      <w:r>
+        <w:t>Every girl’s dream. -G</w:t>
+      </w:r>
+    </w:p>
+    <w:p>
+      <w:r>
+        <w:t>“I watched all our films,” she recalls, “some of them six or seven times. -G</w:t>
+      </w:r>
+    </w:p>
+    <w:p>
+      <w:r>
+        <w:t>The gardens of Alameda knew her step: the garths of olives knew and bowed. -U</w:t>
+      </w:r>
+    </w:p>
+    <w:p>
+      <w:r>
+        <w:t>‘And if they lived before the Christians lived,</w:t>
+      </w:r>
+    </w:p>
+    <w:p/>
+    <w:p>
+      <w:r>
+        <w:t>they did not worship God aright. -I</w:t>
+      </w:r>
+    </w:p>
+    <w:p>
+      <w:r>
+        <w:t>Spit in your own eye, boss! -U</w:t>
+      </w:r>
     </w:p>
     <w:p/>
     <w:p/>

</xml_diff>